<commit_message>
test git commit -am '**'
</commit_message>
<xml_diff>
--- a/git基本操作.docx
+++ b/git基本操作.docx
@@ -10,9 +10,6 @@
           <w:numId w:val="1"/>
         </w:numPr>
         <w:ind w:firstLineChars="0"/>
-        <w:rPr>
-          <w:rFonts w:hint="eastAsia"/>
-        </w:rPr>
       </w:pPr>
       <w:r>
         <w:rPr>
@@ -35,9 +32,6 @@
           <w:numId w:val="1"/>
         </w:numPr>
         <w:ind w:firstLineChars="0"/>
-        <w:rPr>
-          <w:rFonts w:hint="eastAsia"/>
-        </w:rPr>
       </w:pPr>
       <w:proofErr w:type="spellStart"/>
       <w:r>
@@ -73,9 +67,6 @@
           <w:numId w:val="1"/>
         </w:numPr>
         <w:ind w:firstLineChars="0"/>
-        <w:rPr>
-          <w:rFonts w:hint="eastAsia"/>
-        </w:rPr>
       </w:pPr>
       <w:proofErr w:type="spellStart"/>
       <w:r>
@@ -103,9 +94,6 @@
           <w:numId w:val="1"/>
         </w:numPr>
         <w:ind w:firstLineChars="0"/>
-        <w:rPr>
-          <w:rFonts w:hint="eastAsia"/>
-        </w:rPr>
       </w:pPr>
       <w:r>
         <w:rPr>
@@ -122,9 +110,1206 @@
           <w:numId w:val="1"/>
         </w:numPr>
         <w:ind w:firstLineChars="0"/>
-      </w:pPr>
+        <w:rPr>
+          <w:rFonts w:hint="eastAsia"/>
+        </w:rPr>
+      </w:pPr>
+      <w:proofErr w:type="spellStart"/>
+      <w:r>
+        <w:t>G</w:t>
+      </w:r>
+      <w:r>
+        <w:rPr>
+          <w:rFonts w:hint="eastAsia"/>
+        </w:rPr>
+        <w:t>it</w:t>
+      </w:r>
+      <w:proofErr w:type="spellEnd"/>
+      <w:r>
+        <w:rPr>
+          <w:rFonts w:hint="eastAsia"/>
+        </w:rPr>
+        <w:t xml:space="preserve"> status (</w:t>
+      </w:r>
+      <w:r>
+        <w:rPr>
+          <w:rFonts w:hint="eastAsia"/>
+        </w:rPr>
+        <w:t>查看本地是否跟踪到</w:t>
+      </w:r>
+      <w:r>
+        <w:rPr>
+          <w:rFonts w:hint="eastAsia"/>
+        </w:rPr>
+        <w:t>)</w:t>
+      </w:r>
+    </w:p>
+    <w:p>
+      <w:pPr>
+        <w:pStyle w:val="a3"/>
+        <w:numPr>
+          <w:ilvl w:val="1"/>
+          <w:numId w:val="1"/>
+        </w:numPr>
+        <w:ind w:firstLineChars="0"/>
+        <w:rPr>
+          <w:rFonts w:hint="eastAsia"/>
+        </w:rPr>
+      </w:pPr>
+      <w:proofErr w:type="spellStart"/>
+      <w:r>
+        <w:t>G</w:t>
+      </w:r>
+      <w:r>
+        <w:rPr>
+          <w:rFonts w:hint="eastAsia"/>
+        </w:rPr>
+        <w:t>it</w:t>
+      </w:r>
+      <w:proofErr w:type="spellEnd"/>
+      <w:r>
+        <w:rPr>
+          <w:rFonts w:hint="eastAsia"/>
+        </w:rPr>
+        <w:t xml:space="preserve"> </w:t>
+      </w:r>
+      <w:proofErr w:type="gramStart"/>
+      <w:r>
+        <w:rPr>
+          <w:rFonts w:hint="eastAsia"/>
+        </w:rPr>
+        <w:t>add .</w:t>
+      </w:r>
+      <w:proofErr w:type="gramEnd"/>
+      <w:r>
+        <w:rPr>
+          <w:rFonts w:hint="eastAsia"/>
+        </w:rPr>
+        <w:t xml:space="preserve"> (</w:t>
+      </w:r>
+      <w:r>
+        <w:rPr>
+          <w:rFonts w:hint="eastAsia"/>
+        </w:rPr>
+        <w:t>把本地新增的文件</w:t>
+      </w:r>
+      <w:r>
+        <w:rPr>
+          <w:rFonts w:hint="eastAsia"/>
+        </w:rPr>
+        <w:t>添加到缓存</w:t>
+      </w:r>
+      <w:r>
+        <w:rPr>
+          <w:rFonts w:hint="eastAsia"/>
+        </w:rPr>
+        <w:t>)</w:t>
+      </w:r>
+    </w:p>
+    <w:p>
+      <w:pPr>
+        <w:pStyle w:val="a3"/>
+        <w:numPr>
+          <w:ilvl w:val="1"/>
+          <w:numId w:val="1"/>
+        </w:numPr>
+        <w:ind w:firstLineChars="0"/>
+        <w:rPr>
+          <w:rFonts w:hint="eastAsia"/>
+        </w:rPr>
+      </w:pPr>
+      <w:r>
+        <w:rPr>
+          <w:rFonts w:hint="eastAsia"/>
+        </w:rPr>
+        <w:t>再执行</w:t>
+      </w:r>
+      <w:r>
+        <w:rPr>
+          <w:rFonts w:hint="eastAsia"/>
+        </w:rPr>
+        <w:t xml:space="preserve"> </w:t>
+      </w:r>
+      <w:proofErr w:type="spellStart"/>
+      <w:r>
+        <w:rPr>
+          <w:rFonts w:hint="eastAsia"/>
+        </w:rPr>
+        <w:t>git</w:t>
+      </w:r>
+      <w:proofErr w:type="spellEnd"/>
+      <w:r>
+        <w:rPr>
+          <w:rFonts w:hint="eastAsia"/>
+        </w:rPr>
+        <w:t xml:space="preserve"> status </w:t>
+      </w:r>
+      <w:r>
+        <w:rPr>
+          <w:rFonts w:hint="eastAsia"/>
+        </w:rPr>
+        <w:t>查看是否已存放至</w:t>
+      </w:r>
+      <w:r>
+        <w:rPr>
+          <w:rFonts w:hint="eastAsia"/>
+        </w:rPr>
+        <w:t>暂存区</w:t>
+      </w:r>
+    </w:p>
+    <w:p>
+      <w:pPr>
+        <w:pStyle w:val="a3"/>
+        <w:numPr>
+          <w:ilvl w:val="1"/>
+          <w:numId w:val="1"/>
+        </w:numPr>
+        <w:ind w:firstLineChars="0"/>
+        <w:rPr>
+          <w:rFonts w:hint="eastAsia"/>
+        </w:rPr>
+      </w:pPr>
+      <w:proofErr w:type="spellStart"/>
+      <w:r>
+        <w:t>G</w:t>
+      </w:r>
+      <w:r>
+        <w:rPr>
+          <w:rFonts w:hint="eastAsia"/>
+        </w:rPr>
+        <w:t>it</w:t>
+      </w:r>
+      <w:proofErr w:type="spellEnd"/>
+      <w:r>
+        <w:rPr>
+          <w:rFonts w:hint="eastAsia"/>
+        </w:rPr>
+        <w:t xml:space="preserve"> commit </w:t>
+      </w:r>
+      <w:r>
+        <w:t>–</w:t>
+      </w:r>
+      <w:r>
+        <w:rPr>
+          <w:rFonts w:hint="eastAsia"/>
+        </w:rPr>
+        <w:t xml:space="preserve">m </w:t>
+      </w:r>
+      <w:r>
+        <w:t>“</w:t>
+      </w:r>
+      <w:r>
+        <w:rPr>
+          <w:rFonts w:hint="eastAsia"/>
+        </w:rPr>
+        <w:t>changes</w:t>
+      </w:r>
+      <w:r>
+        <w:t>”</w:t>
+      </w:r>
+      <w:r>
+        <w:rPr>
+          <w:rFonts w:hint="eastAsia"/>
+        </w:rPr>
+        <w:t xml:space="preserve"> (</w:t>
+      </w:r>
+      <w:r>
+        <w:rPr>
+          <w:rFonts w:hint="eastAsia"/>
+        </w:rPr>
+        <w:t>使用</w:t>
+      </w:r>
+      <w:r>
+        <w:rPr>
+          <w:rFonts w:hint="eastAsia"/>
+        </w:rPr>
+        <w:t xml:space="preserve"> </w:t>
+      </w:r>
+      <w:proofErr w:type="spellStart"/>
+      <w:r>
+        <w:rPr>
+          <w:rFonts w:hint="eastAsia"/>
+        </w:rPr>
+        <w:t>git</w:t>
+      </w:r>
+      <w:proofErr w:type="spellEnd"/>
+      <w:r>
+        <w:rPr>
+          <w:rFonts w:hint="eastAsia"/>
+        </w:rPr>
+        <w:t xml:space="preserve"> add </w:t>
+      </w:r>
+      <w:r>
+        <w:rPr>
+          <w:rFonts w:hint="eastAsia"/>
+        </w:rPr>
+        <w:t>命令将想要快照的内容写入缓存区，</w:t>
+      </w:r>
+      <w:r>
+        <w:rPr>
+          <w:rFonts w:hint="eastAsia"/>
+        </w:rPr>
+        <w:t xml:space="preserve"> </w:t>
+      </w:r>
+      <w:r>
+        <w:rPr>
+          <w:rFonts w:hint="eastAsia"/>
+        </w:rPr>
+        <w:t>而执行</w:t>
+      </w:r>
+      <w:r>
+        <w:rPr>
+          <w:rFonts w:hint="eastAsia"/>
+        </w:rPr>
+        <w:t xml:space="preserve"> </w:t>
+      </w:r>
+      <w:proofErr w:type="spellStart"/>
+      <w:r>
+        <w:rPr>
+          <w:rFonts w:hint="eastAsia"/>
+        </w:rPr>
+        <w:t>git</w:t>
+      </w:r>
+      <w:proofErr w:type="spellEnd"/>
+      <w:r>
+        <w:rPr>
+          <w:rFonts w:hint="eastAsia"/>
+        </w:rPr>
+        <w:t xml:space="preserve"> commit </w:t>
+      </w:r>
+      <w:r>
+        <w:rPr>
+          <w:rFonts w:hint="eastAsia"/>
+        </w:rPr>
+        <w:t>将缓存</w:t>
+      </w:r>
+      <w:proofErr w:type="gramStart"/>
+      <w:r>
+        <w:rPr>
+          <w:rFonts w:hint="eastAsia"/>
+        </w:rPr>
+        <w:t>区内容</w:t>
+      </w:r>
+      <w:proofErr w:type="gramEnd"/>
+      <w:r>
+        <w:rPr>
+          <w:rFonts w:hint="eastAsia"/>
+        </w:rPr>
+        <w:t>添加到仓库中。</w:t>
+      </w:r>
+      <w:r>
+        <w:rPr>
+          <w:rFonts w:hint="eastAsia"/>
+        </w:rPr>
+        <w:t>)</w:t>
+      </w:r>
+    </w:p>
+    <w:p>
+      <w:pPr>
+        <w:pStyle w:val="a3"/>
+        <w:numPr>
+          <w:ilvl w:val="1"/>
+          <w:numId w:val="1"/>
+        </w:numPr>
+        <w:ind w:firstLineChars="0"/>
+        <w:rPr>
+          <w:rFonts w:hint="eastAsia"/>
+        </w:rPr>
+      </w:pPr>
+      <w:proofErr w:type="spellStart"/>
+      <w:r>
+        <w:t>G</w:t>
+      </w:r>
+      <w:r>
+        <w:rPr>
+          <w:rFonts w:hint="eastAsia"/>
+        </w:rPr>
+        <w:t>it</w:t>
+      </w:r>
+      <w:proofErr w:type="spellEnd"/>
+      <w:r>
+        <w:rPr>
+          <w:rFonts w:hint="eastAsia"/>
+        </w:rPr>
+        <w:t xml:space="preserve"> push (</w:t>
+      </w:r>
+      <w:r>
+        <w:rPr>
+          <w:rFonts w:hint="eastAsia"/>
+        </w:rPr>
+        <w:t>把本地代码放到远程仓库</w:t>
+      </w:r>
+      <w:r>
+        <w:rPr>
+          <w:rFonts w:hint="eastAsia"/>
+        </w:rPr>
+        <w:t>)</w:t>
+      </w:r>
+    </w:p>
+    <w:p>
+      <w:pPr>
+        <w:rPr>
+          <w:rFonts w:hint="eastAsia"/>
+        </w:rPr>
+      </w:pPr>
+      <w:r>
+        <w:rPr>
+          <w:rFonts w:hint="eastAsia"/>
+        </w:rPr>
+        <w:t>至此，修改全部结束。</w:t>
+      </w:r>
+    </w:p>
+    <w:p>
+      <w:pPr>
+        <w:rPr>
+          <w:rFonts w:hint="eastAsia"/>
+        </w:rPr>
+      </w:pPr>
+    </w:p>
+    <w:p>
+      <w:pPr>
+        <w:rPr>
+          <w:rFonts w:hint="eastAsia"/>
+        </w:rPr>
+      </w:pPr>
+    </w:p>
+    <w:p>
+      <w:pPr>
+        <w:rPr>
+          <w:rFonts w:hint="eastAsia"/>
+        </w:rPr>
+      </w:pPr>
+      <w:proofErr w:type="spellStart"/>
+      <w:r>
+        <w:rPr>
+          <w:rFonts w:hint="eastAsia"/>
+        </w:rPr>
+        <w:t>git</w:t>
+      </w:r>
+      <w:proofErr w:type="spellEnd"/>
+      <w:r>
+        <w:rPr>
+          <w:rFonts w:hint="eastAsia"/>
+        </w:rPr>
+        <w:t xml:space="preserve"> </w:t>
+      </w:r>
+      <w:r>
+        <w:rPr>
+          <w:rFonts w:hint="eastAsia"/>
+        </w:rPr>
+        <w:t>基本操作注意点总结</w:t>
+      </w:r>
+      <w:r>
+        <w:rPr>
+          <w:rFonts w:hint="eastAsia"/>
+        </w:rPr>
+        <w:t>:</w:t>
+      </w:r>
+    </w:p>
+    <w:p>
+      <w:proofErr w:type="spellStart"/>
+      <w:proofErr w:type="gramStart"/>
+      <w:r>
+        <w:t>git</w:t>
+      </w:r>
+      <w:proofErr w:type="spellEnd"/>
+      <w:proofErr w:type="gramEnd"/>
+      <w:r>
+        <w:t xml:space="preserve"> clone &lt;source repository&gt; &lt;destination repository&gt;</w:t>
+      </w:r>
+    </w:p>
+    <w:p>
+      <w:pPr>
+        <w:rPr>
+          <w:rFonts w:hint="eastAsia"/>
+        </w:rPr>
+      </w:pPr>
+      <w:r>
+        <w:rPr>
+          <w:rFonts w:hint="eastAsia"/>
+        </w:rPr>
+        <w:t>复制本地仓库的命令方式。</w:t>
+      </w:r>
+    </w:p>
+    <w:p>
+      <w:pPr>
+        <w:rPr>
+          <w:rFonts w:hint="eastAsia"/>
+        </w:rPr>
+      </w:pPr>
+      <w:r>
+        <w:rPr>
+          <w:rFonts w:hint="eastAsia"/>
+        </w:rPr>
+        <w:t>&lt;source repository&gt;</w:t>
+      </w:r>
+      <w:r>
+        <w:rPr>
+          <w:rFonts w:hint="eastAsia"/>
+        </w:rPr>
+        <w:t>：想克隆的本地仓库路径</w:t>
+      </w:r>
+    </w:p>
+    <w:p>
+      <w:pPr>
+        <w:rPr>
+          <w:rFonts w:hint="eastAsia"/>
+        </w:rPr>
+      </w:pPr>
+      <w:r>
+        <w:rPr>
+          <w:rFonts w:hint="eastAsia"/>
+        </w:rPr>
+        <w:t>&lt;destination repository&gt;</w:t>
+      </w:r>
+      <w:r>
+        <w:rPr>
+          <w:rFonts w:hint="eastAsia"/>
+        </w:rPr>
+        <w:t>：想克隆去另一个地方的路径。例如</w:t>
+      </w:r>
+      <w:r>
+        <w:rPr>
+          <w:rFonts w:hint="eastAsia"/>
+        </w:rPr>
+        <w:t xml:space="preserve"> </w:t>
+      </w:r>
+      <w:proofErr w:type="spellStart"/>
+      <w:r>
+        <w:rPr>
+          <w:rFonts w:hint="eastAsia"/>
+        </w:rPr>
+        <w:t>git</w:t>
+      </w:r>
+      <w:proofErr w:type="spellEnd"/>
+      <w:r>
+        <w:rPr>
+          <w:rFonts w:hint="eastAsia"/>
+        </w:rPr>
+        <w:t xml:space="preserve"> clone d:/git e:/git11 </w:t>
+      </w:r>
+      <w:r>
+        <w:rPr>
+          <w:rFonts w:hint="eastAsia"/>
+        </w:rPr>
+        <w:t>是将</w:t>
+      </w:r>
+      <w:r>
+        <w:rPr>
+          <w:rFonts w:hint="eastAsia"/>
+        </w:rPr>
+        <w:t xml:space="preserve"> d:/git </w:t>
+      </w:r>
+      <w:r>
+        <w:rPr>
+          <w:rFonts w:hint="eastAsia"/>
+        </w:rPr>
+        <w:t>的仓库（即包含隐藏文件</w:t>
+      </w:r>
+      <w:r>
+        <w:rPr>
+          <w:rFonts w:hint="eastAsia"/>
+        </w:rPr>
+        <w:t xml:space="preserve"> .</w:t>
+      </w:r>
+      <w:proofErr w:type="spellStart"/>
+      <w:r>
+        <w:rPr>
+          <w:rFonts w:hint="eastAsia"/>
+        </w:rPr>
+        <w:t>git</w:t>
+      </w:r>
+      <w:proofErr w:type="spellEnd"/>
+      <w:r>
+        <w:rPr>
+          <w:rFonts w:hint="eastAsia"/>
+        </w:rPr>
+        <w:t xml:space="preserve"> </w:t>
+      </w:r>
+      <w:r>
+        <w:rPr>
+          <w:rFonts w:hint="eastAsia"/>
+        </w:rPr>
+        <w:t>的目录）克隆到</w:t>
+      </w:r>
+      <w:r>
+        <w:rPr>
+          <w:rFonts w:hint="eastAsia"/>
+        </w:rPr>
+        <w:t xml:space="preserve"> e:/git11 </w:t>
+      </w:r>
+      <w:r>
+        <w:rPr>
+          <w:rFonts w:hint="eastAsia"/>
+        </w:rPr>
+        <w:t>目录下。</w:t>
+      </w:r>
+    </w:p>
+    <w:p>
+      <w:pPr>
+        <w:rPr>
+          <w:rFonts w:hint="eastAsia"/>
+        </w:rPr>
+      </w:pPr>
+      <w:r>
+        <w:rPr>
+          <w:rFonts w:hint="eastAsia"/>
+        </w:rPr>
+        <w:t>注意：</w:t>
+      </w:r>
+    </w:p>
+    <w:p>
+      <w:pPr>
+        <w:rPr>
+          <w:rFonts w:hint="eastAsia"/>
+        </w:rPr>
+      </w:pPr>
+      <w:r>
+        <w:rPr>
+          <w:rFonts w:hint="eastAsia"/>
+        </w:rPr>
+        <w:t>1</w:t>
+      </w:r>
+      <w:r>
+        <w:rPr>
+          <w:rFonts w:hint="eastAsia"/>
+        </w:rPr>
+        <w:t>、</w:t>
+      </w:r>
+      <w:r>
+        <w:rPr>
+          <w:rFonts w:hint="eastAsia"/>
+        </w:rPr>
+        <w:t xml:space="preserve">&lt;destination repository&gt; </w:t>
+      </w:r>
+      <w:r>
+        <w:rPr>
+          <w:rFonts w:hint="eastAsia"/>
+        </w:rPr>
+        <w:t>目录必须没有在文件系统上创建，或创建了但里面为空，不然会克隆不成功。</w:t>
+      </w:r>
+    </w:p>
+    <w:p>
+      <w:pPr>
+        <w:rPr>
+          <w:rFonts w:hint="eastAsia"/>
+        </w:rPr>
+      </w:pPr>
+      <w:r>
+        <w:rPr>
+          <w:rFonts w:hint="eastAsia"/>
+        </w:rPr>
+        <w:t>2</w:t>
+      </w:r>
+      <w:r>
+        <w:rPr>
+          <w:rFonts w:hint="eastAsia"/>
+        </w:rPr>
+        <w:t>、与从远程拉取仓库不同，路径的最后不用写</w:t>
+      </w:r>
+      <w:r>
+        <w:rPr>
+          <w:rFonts w:hint="eastAsia"/>
+        </w:rPr>
+        <w:t xml:space="preserve"> .</w:t>
+      </w:r>
+      <w:proofErr w:type="spellStart"/>
+      <w:r>
+        <w:rPr>
+          <w:rFonts w:hint="eastAsia"/>
+        </w:rPr>
+        <w:t>git</w:t>
+      </w:r>
+      <w:proofErr w:type="spellEnd"/>
+      <w:r>
+        <w:rPr>
+          <w:rFonts w:hint="eastAsia"/>
+        </w:rPr>
+        <w:t xml:space="preserve"> </w:t>
+      </w:r>
+      <w:r>
+        <w:rPr>
+          <w:rFonts w:hint="eastAsia"/>
+        </w:rPr>
+        <w:t>来表明这是一个仓库。</w:t>
+      </w:r>
+    </w:p>
+    <w:p>
+      <w:proofErr w:type="spellStart"/>
+      <w:proofErr w:type="gramStart"/>
+      <w:r>
+        <w:t>git</w:t>
+      </w:r>
+      <w:proofErr w:type="spellEnd"/>
+      <w:proofErr w:type="gramEnd"/>
+      <w:r>
+        <w:t xml:space="preserve"> status –s</w:t>
+      </w:r>
+    </w:p>
+    <w:p>
+      <w:pPr>
+        <w:rPr>
+          <w:rFonts w:hint="eastAsia"/>
+        </w:rPr>
+      </w:pPr>
+      <w:r>
+        <w:rPr>
+          <w:rFonts w:hint="eastAsia"/>
+        </w:rPr>
+        <w:t>获得简短的状态输出。</w:t>
+      </w:r>
+    </w:p>
+    <w:p>
+      <w:proofErr w:type="spellStart"/>
+      <w:proofErr w:type="gramStart"/>
+      <w:r>
+        <w:t>git</w:t>
+      </w:r>
+      <w:proofErr w:type="spellEnd"/>
+      <w:proofErr w:type="gramEnd"/>
+      <w:r>
+        <w:t xml:space="preserve"> diff</w:t>
+      </w:r>
+    </w:p>
+    <w:p>
+      <w:pPr>
+        <w:rPr>
+          <w:rFonts w:hint="eastAsia"/>
+        </w:rPr>
+      </w:pPr>
+      <w:proofErr w:type="spellStart"/>
+      <w:r>
+        <w:rPr>
+          <w:rFonts w:hint="eastAsia"/>
+        </w:rPr>
+        <w:t>git</w:t>
+      </w:r>
+      <w:proofErr w:type="spellEnd"/>
+      <w:r>
+        <w:rPr>
+          <w:rFonts w:hint="eastAsia"/>
+        </w:rPr>
+        <w:t xml:space="preserve"> diff</w:t>
+      </w:r>
+      <w:r>
+        <w:rPr>
+          <w:rFonts w:hint="eastAsia"/>
+        </w:rPr>
+        <w:t>：查看工作区与暂存区的不同。</w:t>
+      </w:r>
+    </w:p>
+    <w:p>
+      <w:pPr>
+        <w:rPr>
+          <w:rFonts w:hint="eastAsia"/>
+        </w:rPr>
+      </w:pPr>
+      <w:proofErr w:type="spellStart"/>
+      <w:r>
+        <w:rPr>
+          <w:rFonts w:hint="eastAsia"/>
+        </w:rPr>
+        <w:t>git</w:t>
+      </w:r>
+      <w:proofErr w:type="spellEnd"/>
+      <w:r>
+        <w:rPr>
+          <w:rFonts w:hint="eastAsia"/>
+        </w:rPr>
+        <w:t xml:space="preserve"> diff </w:t>
+      </w:r>
+      <w:r>
+        <w:rPr>
+          <w:rFonts w:hint="eastAsia"/>
+        </w:rPr>
+        <w:t>–</w:t>
+      </w:r>
+      <w:r>
+        <w:rPr>
+          <w:rFonts w:hint="eastAsia"/>
+        </w:rPr>
+        <w:t>cached [&lt;commit&gt;]</w:t>
+      </w:r>
+      <w:r>
+        <w:rPr>
+          <w:rFonts w:hint="eastAsia"/>
+        </w:rPr>
+        <w:t>：查看暂存区与指定提交版本的不同，版本可缺省（为</w:t>
+      </w:r>
+      <w:r>
+        <w:rPr>
+          <w:rFonts w:hint="eastAsia"/>
+        </w:rPr>
+        <w:t>HEAD</w:t>
+      </w:r>
+      <w:r>
+        <w:rPr>
+          <w:rFonts w:hint="eastAsia"/>
+        </w:rPr>
+        <w:t>）。</w:t>
+      </w:r>
+    </w:p>
+    <w:p>
+      <w:pPr>
+        <w:rPr>
+          <w:rFonts w:hint="eastAsia"/>
+        </w:rPr>
+      </w:pPr>
+      <w:proofErr w:type="spellStart"/>
+      <w:r>
+        <w:rPr>
+          <w:rFonts w:hint="eastAsia"/>
+        </w:rPr>
+        <w:t>git</w:t>
+      </w:r>
+      <w:proofErr w:type="spellEnd"/>
+      <w:r>
+        <w:rPr>
+          <w:rFonts w:hint="eastAsia"/>
+        </w:rPr>
+        <w:t xml:space="preserve"> diff &lt;commit&gt;</w:t>
+      </w:r>
+      <w:r>
+        <w:rPr>
+          <w:rFonts w:hint="eastAsia"/>
+        </w:rPr>
+        <w:t>：查看工作区与指定提交版本的不同。</w:t>
+      </w:r>
+    </w:p>
+    <w:p>
+      <w:pPr>
+        <w:rPr>
+          <w:rFonts w:hint="eastAsia"/>
+        </w:rPr>
+      </w:pPr>
+      <w:proofErr w:type="spellStart"/>
+      <w:proofErr w:type="gramStart"/>
+      <w:r>
+        <w:rPr>
+          <w:rFonts w:hint="eastAsia"/>
+        </w:rPr>
+        <w:t>git</w:t>
+      </w:r>
+      <w:proofErr w:type="spellEnd"/>
+      <w:proofErr w:type="gramEnd"/>
+      <w:r>
+        <w:rPr>
+          <w:rFonts w:hint="eastAsia"/>
+        </w:rPr>
+        <w:t xml:space="preserve"> diff &lt;commit&gt;..&lt;commit&gt;</w:t>
+      </w:r>
+      <w:r>
+        <w:rPr>
+          <w:rFonts w:hint="eastAsia"/>
+        </w:rPr>
+        <w:t>：查看</w:t>
+      </w:r>
+      <w:r>
+        <w:rPr>
+          <w:rFonts w:hint="eastAsia"/>
+        </w:rPr>
+        <w:t>2</w:t>
+      </w:r>
+      <w:r>
+        <w:rPr>
+          <w:rFonts w:hint="eastAsia"/>
+        </w:rPr>
+        <w:t>个指定提交版本的不同，其中任</w:t>
+      </w:r>
+      <w:proofErr w:type="gramStart"/>
+      <w:r>
+        <w:rPr>
+          <w:rFonts w:hint="eastAsia"/>
+        </w:rPr>
+        <w:t>一</w:t>
+      </w:r>
+      <w:proofErr w:type="gramEnd"/>
+      <w:r>
+        <w:rPr>
+          <w:rFonts w:hint="eastAsia"/>
+        </w:rPr>
+        <w:t>可缺省（为</w:t>
+      </w:r>
+      <w:r>
+        <w:rPr>
+          <w:rFonts w:hint="eastAsia"/>
+        </w:rPr>
+        <w:t>HEAD</w:t>
+      </w:r>
+      <w:r>
+        <w:rPr>
+          <w:rFonts w:hint="eastAsia"/>
+        </w:rPr>
+        <w:t>）。</w:t>
+      </w:r>
+    </w:p>
+    <w:p>
+      <w:pPr>
+        <w:rPr>
+          <w:rFonts w:hint="eastAsia"/>
+        </w:rPr>
+      </w:pPr>
+      <w:proofErr w:type="spellStart"/>
+      <w:proofErr w:type="gramStart"/>
+      <w:r>
+        <w:rPr>
+          <w:rFonts w:hint="eastAsia"/>
+        </w:rPr>
+        <w:t>git</w:t>
+      </w:r>
+      <w:proofErr w:type="spellEnd"/>
+      <w:proofErr w:type="gramEnd"/>
+      <w:r>
+        <w:rPr>
+          <w:rFonts w:hint="eastAsia"/>
+        </w:rPr>
+        <w:t xml:space="preserve"> diff &lt;commit&gt;...&lt;commit&gt;</w:t>
+      </w:r>
+      <w:r>
+        <w:rPr>
+          <w:rFonts w:hint="eastAsia"/>
+        </w:rPr>
+        <w:t>：查看</w:t>
+      </w:r>
+      <w:r>
+        <w:rPr>
+          <w:rFonts w:hint="eastAsia"/>
+        </w:rPr>
+        <w:t>2</w:t>
+      </w:r>
+      <w:r>
+        <w:rPr>
+          <w:rFonts w:hint="eastAsia"/>
+        </w:rPr>
+        <w:t>个不同分支指定提交版本的不同，其中任一可缺省（为</w:t>
+      </w:r>
+      <w:r>
+        <w:rPr>
+          <w:rFonts w:hint="eastAsia"/>
+        </w:rPr>
+        <w:t>HEAD</w:t>
+      </w:r>
+      <w:r>
+        <w:rPr>
+          <w:rFonts w:hint="eastAsia"/>
+        </w:rPr>
+        <w:t>），该命令相当于</w:t>
+      </w:r>
+      <w:proofErr w:type="spellStart"/>
+      <w:r>
+        <w:rPr>
+          <w:rFonts w:hint="eastAsia"/>
+        </w:rPr>
+        <w:t>git</w:t>
+      </w:r>
+      <w:proofErr w:type="spellEnd"/>
+      <w:r>
+        <w:rPr>
+          <w:rFonts w:hint="eastAsia"/>
+        </w:rPr>
+        <w:t xml:space="preserve"> diff $(</w:t>
+      </w:r>
+      <w:proofErr w:type="spellStart"/>
+      <w:r>
+        <w:rPr>
+          <w:rFonts w:hint="eastAsia"/>
+        </w:rPr>
+        <w:t>git</w:t>
+      </w:r>
+      <w:proofErr w:type="spellEnd"/>
+      <w:r>
+        <w:rPr>
+          <w:rFonts w:hint="eastAsia"/>
+        </w:rPr>
+        <w:t>-merge-base A B) B</w:t>
+      </w:r>
+      <w:r>
+        <w:rPr>
+          <w:rFonts w:hint="eastAsia"/>
+        </w:rPr>
+        <w:t>。</w:t>
+      </w:r>
+    </w:p>
+    <w:p>
+      <w:proofErr w:type="spellStart"/>
+      <w:proofErr w:type="gramStart"/>
+      <w:r>
+        <w:t>git</w:t>
+      </w:r>
+      <w:proofErr w:type="spellEnd"/>
+      <w:proofErr w:type="gramEnd"/>
+      <w:r>
+        <w:t xml:space="preserve"> commit –am ""</w:t>
+      </w:r>
+    </w:p>
+    <w:p>
+      <w:pPr>
+        <w:rPr>
+          <w:rFonts w:hint="eastAsia"/>
+        </w:rPr>
+      </w:pPr>
+      <w:r>
+        <w:rPr>
+          <w:rFonts w:hint="eastAsia"/>
+        </w:rPr>
+        <w:t>直接提交全部修改，相当于</w:t>
+      </w:r>
+      <w:r>
+        <w:rPr>
+          <w:rFonts w:hint="eastAsia"/>
+        </w:rPr>
+        <w:t xml:space="preserve"> add </w:t>
+      </w:r>
+      <w:r>
+        <w:rPr>
+          <w:rFonts w:hint="eastAsia"/>
+        </w:rPr>
+        <w:t>和</w:t>
+      </w:r>
+      <w:r>
+        <w:rPr>
+          <w:rFonts w:hint="eastAsia"/>
+        </w:rPr>
+        <w:t xml:space="preserve"> commit </w:t>
+      </w:r>
+      <w:r>
+        <w:rPr>
+          <w:rFonts w:hint="eastAsia"/>
+        </w:rPr>
+        <w:t>一起执行了。</w:t>
+      </w:r>
+    </w:p>
+    <w:p>
+      <w:pPr>
+        <w:rPr>
+          <w:rFonts w:hint="eastAsia"/>
+        </w:rPr>
+      </w:pPr>
+      <w:r>
+        <w:rPr>
+          <w:rFonts w:hint="eastAsia"/>
+        </w:rPr>
+        <w:t>注意：全部文件为</w:t>
+      </w:r>
+      <w:r>
+        <w:rPr>
+          <w:rFonts w:hint="eastAsia"/>
+        </w:rPr>
+        <w:t xml:space="preserve"> tracked </w:t>
+      </w:r>
+      <w:r>
+        <w:rPr>
+          <w:rFonts w:hint="eastAsia"/>
+        </w:rPr>
+        <w:t>才行，你新建了文件为</w:t>
+      </w:r>
+      <w:r>
+        <w:rPr>
+          <w:rFonts w:hint="eastAsia"/>
+        </w:rPr>
+        <w:t xml:space="preserve"> untracked </w:t>
+      </w:r>
+      <w:r>
+        <w:rPr>
+          <w:rFonts w:hint="eastAsia"/>
+        </w:rPr>
+        <w:t>时，该命令不会执行。</w:t>
+      </w:r>
+    </w:p>
+    <w:p>
+      <w:proofErr w:type="spellStart"/>
+      <w:proofErr w:type="gramStart"/>
+      <w:r>
+        <w:t>git</w:t>
+      </w:r>
+      <w:proofErr w:type="spellEnd"/>
+      <w:proofErr w:type="gramEnd"/>
+      <w:r>
+        <w:t xml:space="preserve"> checkout</w:t>
+      </w:r>
+    </w:p>
+    <w:p>
+      <w:pPr>
+        <w:rPr>
+          <w:rFonts w:hint="eastAsia"/>
+        </w:rPr>
+      </w:pPr>
+      <w:r>
+        <w:rPr>
+          <w:rFonts w:hint="eastAsia"/>
+        </w:rPr>
+        <w:t>与</w:t>
+      </w:r>
+      <w:r>
+        <w:rPr>
+          <w:rFonts w:hint="eastAsia"/>
+        </w:rPr>
+        <w:t xml:space="preserve"> </w:t>
+      </w:r>
+      <w:proofErr w:type="spellStart"/>
+      <w:r>
+        <w:rPr>
+          <w:rFonts w:hint="eastAsia"/>
+        </w:rPr>
+        <w:t>git</w:t>
+      </w:r>
+      <w:proofErr w:type="spellEnd"/>
+      <w:r>
+        <w:rPr>
+          <w:rFonts w:hint="eastAsia"/>
+        </w:rPr>
+        <w:t xml:space="preserve"> reset </w:t>
+      </w:r>
+      <w:r>
+        <w:rPr>
+          <w:rFonts w:hint="eastAsia"/>
+        </w:rPr>
+        <w:t>不同，</w:t>
+      </w:r>
+      <w:r>
+        <w:rPr>
+          <w:rFonts w:hint="eastAsia"/>
+        </w:rPr>
+        <w:t xml:space="preserve">reset </w:t>
+      </w:r>
+      <w:r>
+        <w:rPr>
+          <w:rFonts w:hint="eastAsia"/>
+        </w:rPr>
+        <w:t>是替换整个目录树，多余的文件将被删除。而</w:t>
+      </w:r>
+      <w:r>
+        <w:rPr>
+          <w:rFonts w:hint="eastAsia"/>
+        </w:rPr>
+        <w:t xml:space="preserve"> checkout </w:t>
+      </w:r>
+      <w:r>
+        <w:rPr>
+          <w:rFonts w:hint="eastAsia"/>
+        </w:rPr>
+        <w:t>只是替换指定的文件，对多余的文件保留不做任何处理。</w:t>
+      </w:r>
+    </w:p>
+    <w:p>
+      <w:proofErr w:type="spellStart"/>
+      <w:proofErr w:type="gramStart"/>
+      <w:r>
+        <w:t>git</w:t>
+      </w:r>
+      <w:proofErr w:type="spellEnd"/>
+      <w:proofErr w:type="gramEnd"/>
+      <w:r>
+        <w:t xml:space="preserve"> </w:t>
+      </w:r>
+      <w:proofErr w:type="spellStart"/>
+      <w:r>
+        <w:t>rm</w:t>
+      </w:r>
+      <w:proofErr w:type="spellEnd"/>
+    </w:p>
+    <w:p>
+      <w:pPr>
+        <w:rPr>
+          <w:rFonts w:hint="eastAsia"/>
+        </w:rPr>
+      </w:pPr>
+      <w:r>
+        <w:rPr>
+          <w:rFonts w:hint="eastAsia"/>
+        </w:rPr>
+        <w:t>把文件从工作区和暂存区中删除。使用</w:t>
+      </w:r>
+      <w:r>
+        <w:rPr>
+          <w:rFonts w:hint="eastAsia"/>
+        </w:rPr>
+        <w:t xml:space="preserve"> </w:t>
+      </w:r>
+      <w:r>
+        <w:rPr>
+          <w:rFonts w:hint="eastAsia"/>
+        </w:rPr>
+        <w:t>—</w:t>
+      </w:r>
+      <w:r>
+        <w:rPr>
+          <w:rFonts w:hint="eastAsia"/>
+        </w:rPr>
+        <w:t xml:space="preserve">cached </w:t>
+      </w:r>
+      <w:r>
+        <w:rPr>
+          <w:rFonts w:hint="eastAsia"/>
+        </w:rPr>
+        <w:t>只从暂存区中删除。使用</w:t>
+      </w:r>
+      <w:r>
+        <w:rPr>
+          <w:rFonts w:hint="eastAsia"/>
+        </w:rPr>
+        <w:t xml:space="preserve"> </w:t>
+      </w:r>
+      <w:r>
+        <w:rPr>
+          <w:rFonts w:hint="eastAsia"/>
+        </w:rPr>
+        <w:t>–</w:t>
+      </w:r>
+      <w:proofErr w:type="spellStart"/>
+      <w:r>
+        <w:rPr>
+          <w:rFonts w:hint="eastAsia"/>
+        </w:rPr>
+        <w:t>rf</w:t>
+      </w:r>
+      <w:proofErr w:type="spellEnd"/>
+      <w:r>
+        <w:rPr>
+          <w:rFonts w:hint="eastAsia"/>
+        </w:rPr>
+        <w:t xml:space="preserve"> &lt;directory&gt; </w:t>
+      </w:r>
+      <w:r>
+        <w:rPr>
+          <w:rFonts w:hint="eastAsia"/>
+        </w:rPr>
+        <w:t>可删除指定目录下的所有文件和子目录。</w:t>
+      </w:r>
+    </w:p>
+    <w:p>
+      <w:proofErr w:type="spellStart"/>
+      <w:proofErr w:type="gramStart"/>
+      <w:r>
+        <w:t>git</w:t>
+      </w:r>
+      <w:proofErr w:type="spellEnd"/>
+      <w:proofErr w:type="gramEnd"/>
+      <w:r>
+        <w:t xml:space="preserve"> mv &lt;source&gt; &lt;destination&gt;</w:t>
+      </w:r>
       <w:bookmarkStart w:id="0" w:name="_GoBack"/>
       <w:bookmarkEnd w:id="0"/>
+    </w:p>
+    <w:p>
+      <w:r>
+        <w:rPr>
+          <w:rFonts w:hint="eastAsia"/>
+        </w:rPr>
+        <w:t>在工作区和暂存区中进行移动或重命名。若</w:t>
+      </w:r>
+      <w:r>
+        <w:rPr>
+          <w:rFonts w:hint="eastAsia"/>
+        </w:rPr>
+        <w:t xml:space="preserve"> &lt;destination&gt; </w:t>
+      </w:r>
+      <w:r>
+        <w:rPr>
+          <w:rFonts w:hint="eastAsia"/>
+        </w:rPr>
+        <w:t>不为一个目录名，则执行重命名。如果为一个目录名，则执行移动。</w:t>
+      </w:r>
     </w:p>
     <w:sectPr>
       <w:pgSz w:w="11906" w:h="16838"/>

</xml_diff>